<commit_message>
Added some more notes
</commit_message>
<xml_diff>
--- a/Open Cart Notes.docx
+++ b/Open Cart Notes.docx
@@ -233,19 +233,7 @@
         <w:rPr>
           <w:b/>
         </w:rPr>
-        <w:t>/store</w:t>
-      </w:r>
-      <w:r>
-        <w:rPr>
-          <w:b/>
-        </w:rPr>
-        <w:t>-root-folder</w:t>
-      </w:r>
-      <w:r>
-        <w:rPr>
-          <w:b/>
-        </w:rPr>
-        <w:t>/</w:t>
+        <w:t>/store-root-folder/</w:t>
       </w:r>
     </w:p>
     <w:p>
@@ -386,6 +374,70 @@
       </w:r>
       <w:r>
         <w:t xml:space="preserve"> to yes</w:t>
+      </w:r>
+    </w:p>
+    <w:p>
+      <w:pPr>
+        <w:spacing w:after="0"/>
+      </w:pPr>
+    </w:p>
+    <w:p>
+      <w:pPr>
+        <w:pBdr>
+          <w:bottom w:val="single" w:sz="6" w:space="1" w:color="auto"/>
+        </w:pBdr>
+      </w:pPr>
+      <w:r>
+        <w:t xml:space="preserve">Setting </w:t>
+      </w:r>
+      <w:r>
+        <w:t>up</w:t>
+      </w:r>
+      <w:r>
+        <w:t xml:space="preserve"> Postage</w:t>
+      </w:r>
+    </w:p>
+    <w:p>
+      <w:pPr>
+        <w:spacing w:after="240"/>
+      </w:pPr>
+      <w:r>
+        <w:t xml:space="preserve">Setting up the countries that you would like to ship to via </w:t>
+      </w:r>
+      <w:proofErr w:type="spellStart"/>
+      <w:r>
+        <w:t>MySql</w:t>
+      </w:r>
+      <w:proofErr w:type="spellEnd"/>
+    </w:p>
+    <w:p>
+      <w:pPr>
+        <w:spacing w:after="0"/>
+      </w:pPr>
+      <w:r>
+        <w:t xml:space="preserve">UPDATE </w:t>
+      </w:r>
+      <w:proofErr w:type="spellStart"/>
+      <w:r>
+        <w:t>oc_</w:t>
+      </w:r>
+      <w:r>
+        <w:t>country</w:t>
+      </w:r>
+      <w:proofErr w:type="spellEnd"/>
+      <w:r>
+        <w:t xml:space="preserve"> set status='0'</w:t>
+      </w:r>
+      <w:proofErr w:type="gramStart"/>
+      <w:r>
+        <w:t>;</w:t>
+      </w:r>
+      <w:r>
+        <w:t xml:space="preserve">  =</w:t>
+      </w:r>
+      <w:proofErr w:type="gramEnd"/>
+      <w:r>
+        <w:t xml:space="preserve">  (This will disable all countries)</w:t>
       </w:r>
       <w:bookmarkStart w:id="0" w:name="_GoBack"/>
       <w:bookmarkEnd w:id="0"/>

</xml_diff>

<commit_message>
Set up geo zones,tax rates & weight based shipping
</commit_message>
<xml_diff>
--- a/Open Cart Notes.docx
+++ b/Open Cart Notes.docx
@@ -439,8 +439,993 @@
       <w:r>
         <w:t xml:space="preserve">  (This will disable all countries)</w:t>
       </w:r>
+    </w:p>
+    <w:p>
+      <w:pPr>
+        <w:spacing w:after="0"/>
+      </w:pPr>
+    </w:p>
+    <w:p>
+      <w:pPr>
+        <w:spacing w:after="0"/>
+      </w:pPr>
+      <w:r>
+        <w:t xml:space="preserve">The next </w:t>
+      </w:r>
+      <w:proofErr w:type="spellStart"/>
+      <w:r>
+        <w:t>MySql</w:t>
+      </w:r>
+      <w:proofErr w:type="spellEnd"/>
+      <w:r>
+        <w:t xml:space="preserve"> query will activate USA &amp; European </w:t>
+      </w:r>
+      <w:proofErr w:type="spellStart"/>
+      <w:r>
+        <w:t>contry</w:t>
+      </w:r>
+      <w:proofErr w:type="spellEnd"/>
+    </w:p>
+    <w:p>
+      <w:pPr>
+        <w:spacing w:after="0"/>
+      </w:pPr>
+    </w:p>
+    <w:p>
+      <w:pPr>
+        <w:spacing w:after="0"/>
+      </w:pPr>
+      <w:r>
+        <w:t xml:space="preserve">UPDATE </w:t>
+      </w:r>
+      <w:proofErr w:type="spellStart"/>
+      <w:r>
+        <w:t>oc_country</w:t>
+      </w:r>
+      <w:proofErr w:type="spellEnd"/>
+      <w:r>
+        <w:t xml:space="preserve"> set status='1' where iso_code_2='AL';</w:t>
+      </w:r>
+    </w:p>
+    <w:p>
+      <w:pPr>
+        <w:spacing w:after="0"/>
+      </w:pPr>
+      <w:r>
+        <w:t xml:space="preserve">UPDATE </w:t>
+      </w:r>
+      <w:proofErr w:type="spellStart"/>
+      <w:r>
+        <w:t>oc_country</w:t>
+      </w:r>
+      <w:proofErr w:type="spellEnd"/>
+      <w:r>
+        <w:t xml:space="preserve"> set status='1' where iso_code_2='AD';</w:t>
+      </w:r>
+    </w:p>
+    <w:p>
+      <w:pPr>
+        <w:spacing w:after="0"/>
+      </w:pPr>
+      <w:r>
+        <w:t xml:space="preserve">UPDATE </w:t>
+      </w:r>
+      <w:proofErr w:type="spellStart"/>
+      <w:r>
+        <w:t>oc_country</w:t>
+      </w:r>
+      <w:proofErr w:type="spellEnd"/>
+      <w:r>
+        <w:t xml:space="preserve"> set status='1' where iso_code_2='AM';</w:t>
+      </w:r>
+    </w:p>
+    <w:p>
+      <w:pPr>
+        <w:spacing w:after="0"/>
+      </w:pPr>
+      <w:r>
+        <w:t xml:space="preserve">UPDATE </w:t>
+      </w:r>
+      <w:proofErr w:type="spellStart"/>
+      <w:r>
+        <w:t>oc_country</w:t>
+      </w:r>
+      <w:proofErr w:type="spellEnd"/>
+      <w:r>
+        <w:t xml:space="preserve"> set status='1' where iso_code_2='AT';</w:t>
+      </w:r>
+    </w:p>
+    <w:p>
+      <w:pPr>
+        <w:spacing w:after="0"/>
+      </w:pPr>
+      <w:r>
+        <w:t xml:space="preserve">UPDATE </w:t>
+      </w:r>
+      <w:proofErr w:type="spellStart"/>
+      <w:r>
+        <w:t>oc_country</w:t>
+      </w:r>
+      <w:proofErr w:type="spellEnd"/>
+      <w:r>
+        <w:t xml:space="preserve"> set status='1' where iso_code_2='AZ';</w:t>
+      </w:r>
+    </w:p>
+    <w:p>
+      <w:pPr>
+        <w:spacing w:after="0"/>
+      </w:pPr>
+      <w:r>
+        <w:t xml:space="preserve">UPDATE </w:t>
+      </w:r>
+      <w:proofErr w:type="spellStart"/>
+      <w:r>
+        <w:t>oc_country</w:t>
+      </w:r>
+      <w:proofErr w:type="spellEnd"/>
+      <w:r>
+        <w:t xml:space="preserve"> set status='1' where iso_code_2='BY';</w:t>
+      </w:r>
+    </w:p>
+    <w:p>
+      <w:pPr>
+        <w:spacing w:after="0"/>
+      </w:pPr>
+      <w:r>
+        <w:t xml:space="preserve">UPDATE </w:t>
+      </w:r>
+      <w:proofErr w:type="spellStart"/>
+      <w:r>
+        <w:t>oc_country</w:t>
+      </w:r>
+      <w:proofErr w:type="spellEnd"/>
+      <w:r>
+        <w:t xml:space="preserve"> set status='1' where iso_code_2='BE';</w:t>
+      </w:r>
+    </w:p>
+    <w:p>
+      <w:pPr>
+        <w:spacing w:after="0"/>
+      </w:pPr>
+      <w:r>
+        <w:t xml:space="preserve">UPDATE </w:t>
+      </w:r>
+      <w:proofErr w:type="spellStart"/>
+      <w:r>
+        <w:t>oc_country</w:t>
+      </w:r>
+      <w:proofErr w:type="spellEnd"/>
+      <w:r>
+        <w:t xml:space="preserve"> set status='1' where iso_code_2='BA';</w:t>
+      </w:r>
+    </w:p>
+    <w:p>
+      <w:pPr>
+        <w:spacing w:after="0"/>
+      </w:pPr>
+      <w:r>
+        <w:t xml:space="preserve">UPDATE </w:t>
+      </w:r>
+      <w:proofErr w:type="spellStart"/>
+      <w:r>
+        <w:t>oc_country</w:t>
+      </w:r>
+      <w:proofErr w:type="spellEnd"/>
+      <w:r>
+        <w:t xml:space="preserve"> set status='1' where iso_code_2='BG';</w:t>
+      </w:r>
+    </w:p>
+    <w:p>
+      <w:pPr>
+        <w:spacing w:after="0"/>
+      </w:pPr>
+      <w:r>
+        <w:t xml:space="preserve">UPDATE </w:t>
+      </w:r>
+      <w:proofErr w:type="spellStart"/>
+      <w:r>
+        <w:t>oc_country</w:t>
+      </w:r>
+      <w:proofErr w:type="spellEnd"/>
+      <w:r>
+        <w:t xml:space="preserve"> set status='1' where iso_code_2='HR';</w:t>
+      </w:r>
+    </w:p>
+    <w:p>
+      <w:pPr>
+        <w:spacing w:after="0"/>
+      </w:pPr>
+      <w:r>
+        <w:t xml:space="preserve">UPDATE </w:t>
+      </w:r>
+      <w:proofErr w:type="spellStart"/>
+      <w:r>
+        <w:t>oc_country</w:t>
+      </w:r>
+      <w:proofErr w:type="spellEnd"/>
+      <w:r>
+        <w:t xml:space="preserve"> set status='1' where iso_code_2='CZ';</w:t>
+      </w:r>
+    </w:p>
+    <w:p>
+      <w:pPr>
+        <w:spacing w:after="0"/>
+      </w:pPr>
+      <w:r>
+        <w:t xml:space="preserve">UPDATE </w:t>
+      </w:r>
+      <w:proofErr w:type="spellStart"/>
+      <w:r>
+        <w:t>oc_country</w:t>
+      </w:r>
+      <w:proofErr w:type="spellEnd"/>
+      <w:r>
+        <w:t xml:space="preserve"> set status='1' where iso_code_2='DK';</w:t>
+      </w:r>
+    </w:p>
+    <w:p>
+      <w:pPr>
+        <w:spacing w:after="0"/>
+      </w:pPr>
+      <w:r>
+        <w:t xml:space="preserve">UPDATE </w:t>
+      </w:r>
+      <w:proofErr w:type="spellStart"/>
+      <w:r>
+        <w:t>oc_country</w:t>
+      </w:r>
+      <w:proofErr w:type="spellEnd"/>
+      <w:r>
+        <w:t xml:space="preserve"> set status='1' where iso_code_2='EE';</w:t>
+      </w:r>
+    </w:p>
+    <w:p>
+      <w:pPr>
+        <w:spacing w:after="0"/>
+      </w:pPr>
+      <w:r>
+        <w:t xml:space="preserve">UPDATE </w:t>
+      </w:r>
+      <w:proofErr w:type="spellStart"/>
+      <w:r>
+        <w:t>oc_country</w:t>
+      </w:r>
+      <w:proofErr w:type="spellEnd"/>
+      <w:r>
+        <w:t xml:space="preserve"> set status='1' where iso_code_2='FI';</w:t>
+      </w:r>
+    </w:p>
+    <w:p>
+      <w:pPr>
+        <w:spacing w:after="0"/>
+      </w:pPr>
+      <w:r>
+        <w:t xml:space="preserve">UPDATE </w:t>
+      </w:r>
+      <w:proofErr w:type="spellStart"/>
+      <w:r>
+        <w:t>oc_country</w:t>
+      </w:r>
+      <w:proofErr w:type="spellEnd"/>
+      <w:r>
+        <w:t xml:space="preserve"> set status='1' where iso_code_2='FR';</w:t>
+      </w:r>
+    </w:p>
+    <w:p>
+      <w:pPr>
+        <w:spacing w:after="0"/>
+      </w:pPr>
+      <w:r>
+        <w:lastRenderedPageBreak/>
+        <w:t xml:space="preserve">UPDATE </w:t>
+      </w:r>
+      <w:proofErr w:type="spellStart"/>
+      <w:r>
+        <w:t>oc_country</w:t>
+      </w:r>
+      <w:proofErr w:type="spellEnd"/>
+      <w:r>
+        <w:t xml:space="preserve"> set status='1' where iso_code_2='GE';</w:t>
+      </w:r>
+    </w:p>
+    <w:p>
+      <w:pPr>
+        <w:spacing w:after="0"/>
+      </w:pPr>
+      <w:r>
+        <w:t xml:space="preserve">UPDATE </w:t>
+      </w:r>
+      <w:proofErr w:type="spellStart"/>
+      <w:r>
+        <w:t>oc_country</w:t>
+      </w:r>
+      <w:proofErr w:type="spellEnd"/>
+      <w:r>
+        <w:t xml:space="preserve"> set status='1' where iso_code_2='DE';</w:t>
+      </w:r>
+    </w:p>
+    <w:p>
+      <w:pPr>
+        <w:spacing w:after="0"/>
+      </w:pPr>
+      <w:r>
+        <w:t xml:space="preserve">UPDATE </w:t>
+      </w:r>
+      <w:proofErr w:type="spellStart"/>
+      <w:r>
+        <w:t>oc_country</w:t>
+      </w:r>
+      <w:proofErr w:type="spellEnd"/>
+      <w:r>
+        <w:t xml:space="preserve"> set status='1' where iso_code_2='GR';</w:t>
+      </w:r>
+    </w:p>
+    <w:p>
+      <w:pPr>
+        <w:spacing w:after="0"/>
+      </w:pPr>
+      <w:r>
+        <w:t xml:space="preserve">UPDATE </w:t>
+      </w:r>
+      <w:proofErr w:type="spellStart"/>
+      <w:r>
+        <w:t>oc_country</w:t>
+      </w:r>
+      <w:proofErr w:type="spellEnd"/>
+      <w:r>
+        <w:t xml:space="preserve"> set status='1' where iso_code_2='HU';</w:t>
+      </w:r>
+    </w:p>
+    <w:p>
+      <w:pPr>
+        <w:spacing w:after="0"/>
+      </w:pPr>
+      <w:r>
+        <w:t xml:space="preserve">UPDATE </w:t>
+      </w:r>
+      <w:proofErr w:type="spellStart"/>
+      <w:r>
+        <w:t>oc_country</w:t>
+      </w:r>
+      <w:proofErr w:type="spellEnd"/>
+      <w:r>
+        <w:t xml:space="preserve"> set status='1' where iso_code_2='IS';</w:t>
+      </w:r>
+    </w:p>
+    <w:p>
+      <w:pPr>
+        <w:spacing w:after="0"/>
+      </w:pPr>
+      <w:r>
+        <w:t xml:space="preserve">UPDATE </w:t>
+      </w:r>
+      <w:proofErr w:type="spellStart"/>
+      <w:r>
+        <w:t>oc_country</w:t>
+      </w:r>
+      <w:proofErr w:type="spellEnd"/>
+      <w:r>
+        <w:t xml:space="preserve"> set status='1' where iso_code_2='IE';</w:t>
+      </w:r>
+    </w:p>
+    <w:p>
+      <w:pPr>
+        <w:spacing w:after="0"/>
+      </w:pPr>
+      <w:r>
+        <w:t xml:space="preserve">UPDATE </w:t>
+      </w:r>
+      <w:proofErr w:type="spellStart"/>
+      <w:r>
+        <w:t>oc_country</w:t>
+      </w:r>
+      <w:proofErr w:type="spellEnd"/>
+      <w:r>
+        <w:t xml:space="preserve"> set status='1' where iso_code_2='IT';</w:t>
+      </w:r>
+    </w:p>
+    <w:p>
+      <w:pPr>
+        <w:spacing w:after="0"/>
+      </w:pPr>
+      <w:r>
+        <w:t xml:space="preserve">UPDATE </w:t>
+      </w:r>
+      <w:proofErr w:type="spellStart"/>
+      <w:r>
+        <w:t>oc_country</w:t>
+      </w:r>
+      <w:proofErr w:type="spellEnd"/>
+      <w:r>
+        <w:t xml:space="preserve"> set status='1' where iso_code_2='KZ';</w:t>
+      </w:r>
+    </w:p>
+    <w:p>
+      <w:pPr>
+        <w:spacing w:after="0"/>
+      </w:pPr>
+      <w:r>
+        <w:t xml:space="preserve">UPDATE </w:t>
+      </w:r>
+      <w:proofErr w:type="spellStart"/>
+      <w:r>
+        <w:t>oc_country</w:t>
+      </w:r>
+      <w:proofErr w:type="spellEnd"/>
+      <w:r>
+        <w:t xml:space="preserve"> set status='1' where iso_code_2='LV';</w:t>
+      </w:r>
+    </w:p>
+    <w:p>
+      <w:pPr>
+        <w:spacing w:after="0"/>
+      </w:pPr>
+      <w:r>
+        <w:t xml:space="preserve">UPDATE </w:t>
+      </w:r>
+      <w:proofErr w:type="spellStart"/>
+      <w:r>
+        <w:t>oc_country</w:t>
+      </w:r>
+      <w:proofErr w:type="spellEnd"/>
+      <w:r>
+        <w:t xml:space="preserve"> set status='1' where iso_code_2='LI';</w:t>
+      </w:r>
+    </w:p>
+    <w:p>
+      <w:pPr>
+        <w:spacing w:after="0"/>
+      </w:pPr>
+      <w:r>
+        <w:t xml:space="preserve">UPDATE </w:t>
+      </w:r>
+      <w:proofErr w:type="spellStart"/>
+      <w:r>
+        <w:t>oc_country</w:t>
+      </w:r>
+      <w:proofErr w:type="spellEnd"/>
+      <w:r>
+        <w:t xml:space="preserve"> set status='1' where iso_code_2='LT';</w:t>
+      </w:r>
+    </w:p>
+    <w:p>
+      <w:pPr>
+        <w:spacing w:after="0"/>
+      </w:pPr>
+      <w:r>
+        <w:t xml:space="preserve">UPDATE </w:t>
+      </w:r>
+      <w:proofErr w:type="spellStart"/>
+      <w:r>
+        <w:t>oc_country</w:t>
+      </w:r>
+      <w:proofErr w:type="spellEnd"/>
+      <w:r>
+        <w:t xml:space="preserve"> set status='1' where iso_code_2='LU';</w:t>
+      </w:r>
+    </w:p>
+    <w:p>
+      <w:pPr>
+        <w:spacing w:after="0"/>
+      </w:pPr>
+      <w:r>
+        <w:t xml:space="preserve">UPDATE </w:t>
+      </w:r>
+      <w:proofErr w:type="spellStart"/>
+      <w:r>
+        <w:t>oc_country</w:t>
+      </w:r>
+      <w:proofErr w:type="spellEnd"/>
+      <w:r>
+        <w:t xml:space="preserve"> set status='1' where iso_code_2='MT';</w:t>
+      </w:r>
+    </w:p>
+    <w:p>
+      <w:pPr>
+        <w:spacing w:after="0"/>
+      </w:pPr>
+      <w:r>
+        <w:t xml:space="preserve">UPDATE </w:t>
+      </w:r>
+      <w:proofErr w:type="spellStart"/>
+      <w:r>
+        <w:t>oc_country</w:t>
+      </w:r>
+      <w:proofErr w:type="spellEnd"/>
+      <w:r>
+        <w:t xml:space="preserve"> set status='1' where iso_code_2='MD';</w:t>
+      </w:r>
+    </w:p>
+    <w:p>
+      <w:pPr>
+        <w:spacing w:after="0"/>
+      </w:pPr>
+      <w:r>
+        <w:t xml:space="preserve">UPDATE </w:t>
+      </w:r>
+      <w:proofErr w:type="spellStart"/>
+      <w:r>
+        <w:t>oc_country</w:t>
+      </w:r>
+      <w:proofErr w:type="spellEnd"/>
+      <w:r>
+        <w:t xml:space="preserve"> set status='1' where iso_code_2='MC';</w:t>
+      </w:r>
+    </w:p>
+    <w:p>
+      <w:pPr>
+        <w:spacing w:after="0"/>
+      </w:pPr>
+      <w:r>
+        <w:t xml:space="preserve">UPDATE </w:t>
+      </w:r>
+      <w:proofErr w:type="spellStart"/>
+      <w:r>
+        <w:t>oc_country</w:t>
+      </w:r>
+      <w:proofErr w:type="spellEnd"/>
+      <w:r>
+        <w:t xml:space="preserve"> set status='1' where iso_code_2='NL';</w:t>
+      </w:r>
+    </w:p>
+    <w:p>
+      <w:pPr>
+        <w:spacing w:after="0"/>
+      </w:pPr>
+      <w:r>
+        <w:t xml:space="preserve">UPDATE </w:t>
+      </w:r>
+      <w:proofErr w:type="spellStart"/>
+      <w:r>
+        <w:t>oc_country</w:t>
+      </w:r>
+      <w:proofErr w:type="spellEnd"/>
+      <w:r>
+        <w:t xml:space="preserve"> set status='1' where iso_code_2='NO';</w:t>
+      </w:r>
+    </w:p>
+    <w:p>
+      <w:pPr>
+        <w:spacing w:after="0"/>
+      </w:pPr>
+      <w:r>
+        <w:t xml:space="preserve">UPDATE </w:t>
+      </w:r>
+      <w:proofErr w:type="spellStart"/>
+      <w:r>
+        <w:t>oc_country</w:t>
+      </w:r>
+      <w:proofErr w:type="spellEnd"/>
+      <w:r>
+        <w:t xml:space="preserve"> set status='1' where iso_code_2='PL';</w:t>
+      </w:r>
+    </w:p>
+    <w:p>
+      <w:pPr>
+        <w:spacing w:after="0"/>
+      </w:pPr>
+      <w:r>
+        <w:t xml:space="preserve">UPDATE </w:t>
+      </w:r>
+      <w:proofErr w:type="spellStart"/>
+      <w:r>
+        <w:t>oc_country</w:t>
+      </w:r>
+      <w:proofErr w:type="spellEnd"/>
+      <w:r>
+        <w:t xml:space="preserve"> set status='1' where iso_code_2='PT';</w:t>
+      </w:r>
+    </w:p>
+    <w:p>
+      <w:pPr>
+        <w:spacing w:after="0"/>
+      </w:pPr>
+      <w:r>
+        <w:t xml:space="preserve">UPDATE </w:t>
+      </w:r>
+      <w:proofErr w:type="spellStart"/>
+      <w:r>
+        <w:t>oc_country</w:t>
+      </w:r>
+      <w:proofErr w:type="spellEnd"/>
+      <w:r>
+        <w:t xml:space="preserve"> set status='1' where iso_code_2='RO';</w:t>
+      </w:r>
+    </w:p>
+    <w:p>
+      <w:pPr>
+        <w:spacing w:after="0"/>
+      </w:pPr>
+      <w:r>
+        <w:t xml:space="preserve">UPDATE </w:t>
+      </w:r>
+      <w:proofErr w:type="spellStart"/>
+      <w:r>
+        <w:t>oc_country</w:t>
+      </w:r>
+      <w:proofErr w:type="spellEnd"/>
+      <w:r>
+        <w:t xml:space="preserve"> set status='1' where iso_code_2='RU';</w:t>
+      </w:r>
+    </w:p>
+    <w:p>
+      <w:pPr>
+        <w:spacing w:after="0"/>
+      </w:pPr>
+      <w:r>
+        <w:t xml:space="preserve">UPDATE </w:t>
+      </w:r>
+      <w:proofErr w:type="spellStart"/>
+      <w:r>
+        <w:t>oc_country</w:t>
+      </w:r>
+      <w:proofErr w:type="spellEnd"/>
+      <w:r>
+        <w:t xml:space="preserve"> set status='1' where iso_code_2='SM';</w:t>
+      </w:r>
+    </w:p>
+    <w:p>
+      <w:pPr>
+        <w:spacing w:after="0"/>
+      </w:pPr>
+      <w:r>
+        <w:t xml:space="preserve">UPDATE </w:t>
+      </w:r>
+      <w:proofErr w:type="spellStart"/>
+      <w:r>
+        <w:t>oc_country</w:t>
+      </w:r>
+      <w:proofErr w:type="spellEnd"/>
+      <w:r>
+        <w:t xml:space="preserve"> set status='1' where iso_code_2='SI';</w:t>
+      </w:r>
+    </w:p>
+    <w:p>
+      <w:pPr>
+        <w:spacing w:after="0"/>
+      </w:pPr>
+      <w:r>
+        <w:t xml:space="preserve">UPDATE </w:t>
+      </w:r>
+      <w:proofErr w:type="spellStart"/>
+      <w:r>
+        <w:t>oc_country</w:t>
+      </w:r>
+      <w:proofErr w:type="spellEnd"/>
+      <w:r>
+        <w:t xml:space="preserve"> set status='1' where iso_code_2='ES';</w:t>
+      </w:r>
+    </w:p>
+    <w:p>
+      <w:pPr>
+        <w:spacing w:after="0"/>
+      </w:pPr>
+      <w:r>
+        <w:t xml:space="preserve">UPDATE </w:t>
+      </w:r>
+      <w:proofErr w:type="spellStart"/>
+      <w:r>
+        <w:t>oc_country</w:t>
+      </w:r>
+      <w:proofErr w:type="spellEnd"/>
+      <w:r>
+        <w:t xml:space="preserve"> set status='1' where iso_code_2='SE';</w:t>
+      </w:r>
+    </w:p>
+    <w:p>
+      <w:pPr>
+        <w:spacing w:after="0"/>
+      </w:pPr>
+      <w:r>
+        <w:t xml:space="preserve">UPDATE </w:t>
+      </w:r>
+      <w:proofErr w:type="spellStart"/>
+      <w:r>
+        <w:t>oc_country</w:t>
+      </w:r>
+      <w:proofErr w:type="spellEnd"/>
+      <w:r>
+        <w:t xml:space="preserve"> set status='1' where iso_code_2='CH';</w:t>
+      </w:r>
+    </w:p>
+    <w:p>
+      <w:pPr>
+        <w:spacing w:after="0"/>
+      </w:pPr>
+      <w:r>
+        <w:t xml:space="preserve">UPDATE </w:t>
+      </w:r>
+      <w:proofErr w:type="spellStart"/>
+      <w:r>
+        <w:t>oc_country</w:t>
+      </w:r>
+      <w:proofErr w:type="spellEnd"/>
+      <w:r>
+        <w:t xml:space="preserve"> set status='1' where iso_code_2='TR';</w:t>
+      </w:r>
+    </w:p>
+    <w:p>
+      <w:pPr>
+        <w:spacing w:after="0"/>
+      </w:pPr>
+      <w:r>
+        <w:t xml:space="preserve">UPDATE </w:t>
+      </w:r>
+      <w:proofErr w:type="spellStart"/>
+      <w:r>
+        <w:t>oc_country</w:t>
+      </w:r>
+      <w:proofErr w:type="spellEnd"/>
+      <w:r>
+        <w:t xml:space="preserve"> set status='1' where iso_code_2='UA';</w:t>
+      </w:r>
+    </w:p>
+    <w:p>
+      <w:pPr>
+        <w:spacing w:after="0"/>
+      </w:pPr>
+      <w:r>
+        <w:t xml:space="preserve">UPDATE </w:t>
+      </w:r>
+      <w:proofErr w:type="spellStart"/>
+      <w:r>
+        <w:t>oc_country</w:t>
+      </w:r>
+      <w:proofErr w:type="spellEnd"/>
+      <w:r>
+        <w:t xml:space="preserve"> set status='1' where iso_code_2='GB';</w:t>
+      </w:r>
+    </w:p>
+    <w:p>
+      <w:pPr>
+        <w:spacing w:after="0"/>
+      </w:pPr>
+      <w:r>
+        <w:t xml:space="preserve">UPDATE </w:t>
+      </w:r>
+      <w:proofErr w:type="spellStart"/>
+      <w:r>
+        <w:t>oc_country</w:t>
+      </w:r>
+      <w:proofErr w:type="spellEnd"/>
+      <w:r>
+        <w:t xml:space="preserve"> set status='1' where iso_code_2='US';</w:t>
+      </w:r>
+    </w:p>
+    <w:p>
+      <w:pPr>
+        <w:spacing w:after="0"/>
+      </w:pPr>
+      <w:r>
+        <w:t xml:space="preserve">UPDATE </w:t>
+      </w:r>
+      <w:proofErr w:type="spellStart"/>
+      <w:r>
+        <w:t>oc_country</w:t>
+      </w:r>
+      <w:proofErr w:type="spellEnd"/>
+      <w:r>
+        <w:t xml:space="preserve"> set status='1' where iso_code_2='UM';</w:t>
+      </w:r>
+    </w:p>
+    <w:p>
+      <w:pPr>
+        <w:spacing w:after="0"/>
+      </w:pPr>
+      <w:r>
+        <w:t xml:space="preserve">UPDATE </w:t>
+      </w:r>
+      <w:proofErr w:type="spellStart"/>
+      <w:r>
+        <w:t>oc_country</w:t>
+      </w:r>
+      <w:proofErr w:type="spellEnd"/>
+      <w:r>
+        <w:t xml:space="preserve"> set status='1' where iso_code_2='VA';</w:t>
+      </w:r>
+    </w:p>
+    <w:p>
+      <w:pPr>
+        <w:spacing w:after="0"/>
+      </w:pPr>
+      <w:r>
+        <w:t xml:space="preserve">UPDATE </w:t>
+      </w:r>
+      <w:proofErr w:type="spellStart"/>
+      <w:r>
+        <w:t>oc_country</w:t>
+      </w:r>
+      <w:proofErr w:type="spellEnd"/>
+      <w:r>
+        <w:t xml:space="preserve"> set status='1' where iso_code_2='IM';</w:t>
+      </w:r>
+    </w:p>
+    <w:p>
+      <w:pPr>
+        <w:spacing w:after="0"/>
+      </w:pPr>
+      <w:r>
+        <w:t xml:space="preserve">UPDATE </w:t>
+      </w:r>
+      <w:proofErr w:type="spellStart"/>
+      <w:r>
+        <w:t>oc_country</w:t>
+      </w:r>
+      <w:proofErr w:type="spellEnd"/>
+      <w:r>
+        <w:t xml:space="preserve"> set status='1' where iso_code_2='GG';</w:t>
+      </w:r>
+    </w:p>
+    <w:p>
+      <w:pPr>
+        <w:spacing w:after="0"/>
+      </w:pPr>
+      <w:r>
+        <w:t xml:space="preserve">UPDATE </w:t>
+      </w:r>
+      <w:proofErr w:type="spellStart"/>
+      <w:r>
+        <w:t>oc_country</w:t>
+      </w:r>
+      <w:proofErr w:type="spellEnd"/>
+      <w:r>
+        <w:t xml:space="preserve"> set status='1' where iso_code_2='JE';</w:t>
+      </w:r>
+    </w:p>
+    <w:p>
+      <w:pPr>
+        <w:spacing w:after="0"/>
+      </w:pPr>
+    </w:p>
+    <w:p>
+      <w:pPr>
+        <w:spacing w:after="0"/>
+      </w:pPr>
+      <w:r>
+        <w:t xml:space="preserve">Set up a </w:t>
+      </w:r>
+      <w:r>
+        <w:t>Geo Zone</w:t>
+      </w:r>
+    </w:p>
+    <w:p>
+      <w:pPr>
+        <w:spacing w:after="0"/>
+      </w:pPr>
+      <w:r>
+        <w:t>System&gt; Localisation&gt;</w:t>
+      </w:r>
+      <w:r>
+        <w:t xml:space="preserve"> </w:t>
+      </w:r>
+      <w:r>
+        <w:t>Geo Zone</w:t>
+      </w:r>
+    </w:p>
+    <w:p>
+      <w:pPr>
+        <w:spacing w:after="0"/>
+      </w:pPr>
+    </w:p>
+    <w:p>
+      <w:pPr>
+        <w:spacing w:after="0"/>
+      </w:pPr>
+      <w:r>
+        <w:t>Set</w:t>
+      </w:r>
+      <w:r>
+        <w:t xml:space="preserve"> </w:t>
+      </w:r>
+      <w:r>
+        <w:t xml:space="preserve">up </w:t>
+      </w:r>
+      <w:r>
+        <w:t xml:space="preserve">a </w:t>
+      </w:r>
+      <w:r>
+        <w:t>Tax Rates</w:t>
+      </w:r>
+    </w:p>
+    <w:p>
+      <w:pPr>
+        <w:spacing w:after="0"/>
+      </w:pPr>
+      <w:r>
+        <w:t xml:space="preserve">System&gt; Localisation&gt; Taxes&gt; </w:t>
+      </w:r>
+      <w:r>
+        <w:t>Tax Rates</w:t>
+      </w:r>
+    </w:p>
+    <w:p>
+      <w:pPr>
+        <w:spacing w:after="0"/>
+      </w:pPr>
+    </w:p>
+    <w:p>
+      <w:pPr>
+        <w:spacing w:after="0"/>
+      </w:pPr>
+      <w:r>
+        <w:t xml:space="preserve">Set up a tax class </w:t>
+      </w:r>
+    </w:p>
+    <w:p>
+      <w:pPr>
+        <w:spacing w:after="0"/>
+      </w:pPr>
+      <w:r>
+        <w:t>System&gt;</w:t>
+      </w:r>
+      <w:r>
+        <w:t xml:space="preserve"> Localisation</w:t>
+      </w:r>
+      <w:r>
+        <w:t>&gt;</w:t>
+      </w:r>
+      <w:r>
+        <w:t xml:space="preserve"> Taxes</w:t>
+      </w:r>
+      <w:r>
+        <w:t>&gt;</w:t>
+      </w:r>
+      <w:r>
+        <w:t xml:space="preserve"> Tax Classes</w:t>
+      </w:r>
+    </w:p>
+    <w:p>
+      <w:pPr>
+        <w:spacing w:after="0"/>
+      </w:pPr>
+    </w:p>
+    <w:p>
+      <w:pPr>
+        <w:spacing w:after="0"/>
+      </w:pPr>
+      <w:r>
+        <w:lastRenderedPageBreak/>
+        <w:t xml:space="preserve">Set up </w:t>
+      </w:r>
+      <w:r>
+        <w:t>store's default weight class</w:t>
+      </w:r>
+    </w:p>
+    <w:p>
+      <w:pPr>
+        <w:spacing w:after="0"/>
+      </w:pPr>
+      <w:r>
+        <w:t>System &gt; Settings &gt; Local</w:t>
+      </w:r>
       <w:bookmarkStart w:id="0" w:name="_GoBack"/>
       <w:bookmarkEnd w:id="0"/>
+    </w:p>
+    <w:p>
+      <w:pPr>
+        <w:spacing w:after="0"/>
+      </w:pPr>
+    </w:p>
+    <w:p>
+      <w:pPr>
+        <w:spacing w:after="0"/>
+      </w:pPr>
+    </w:p>
+    <w:p>
+      <w:pPr>
+        <w:spacing w:after="0"/>
+      </w:pPr>
+      <w:r>
+        <w:t>Set up weight based shipping</w:t>
+      </w:r>
+    </w:p>
+    <w:p>
+      <w:pPr>
+        <w:spacing w:after="0"/>
+      </w:pPr>
+      <w:r>
+        <w:t>Extensions &gt; Shipping</w:t>
+      </w:r>
     </w:p>
     <w:sectPr>
       <w:pgSz w:w="11906" w:h="16838"/>
@@ -639,6 +1624,17 @@
     <w:semiHidden/>
     <w:unhideWhenUsed/>
   </w:style>
+  <w:style w:type="character" w:styleId="Hyperlink">
+    <w:name w:val="Hyperlink"/>
+    <w:basedOn w:val="DefaultParagraphFont"/>
+    <w:uiPriority w:val="99"/>
+    <w:unhideWhenUsed/>
+    <w:rsid w:val="009F3676"/>
+    <w:rPr>
+      <w:color w:val="0000FF" w:themeColor="hyperlink"/>
+      <w:u w:val="single"/>
+    </w:rPr>
+  </w:style>
 </w:styles>
 </file>
 
@@ -828,6 +1824,17 @@
     <w:uiPriority w:val="99"/>
     <w:semiHidden/>
     <w:unhideWhenUsed/>
+  </w:style>
+  <w:style w:type="character" w:styleId="Hyperlink">
+    <w:name w:val="Hyperlink"/>
+    <w:basedOn w:val="DefaultParagraphFont"/>
+    <w:uiPriority w:val="99"/>
+    <w:unhideWhenUsed/>
+    <w:rsid w:val="009F3676"/>
+    <w:rPr>
+      <w:color w:val="0000FF" w:themeColor="hyperlink"/>
+      <w:u w:val="single"/>
+    </w:rPr>
   </w:style>
 </w:styles>
 </file>

</xml_diff>